<commit_message>
Updated the PDF - File
</commit_message>
<xml_diff>
--- a/ProjectProposalLaTeX/ProjectProposel_01.docx
+++ b/ProjectProposalLaTeX/ProjectProposel_01.docx
@@ -643,8 +643,6 @@
         </w:rPr>
         <w:t xml:space="preserve">. </w:t>
       </w:r>
-      <w:bookmarkStart w:id="0" w:name="_GoBack"/>
-      <w:bookmarkEnd w:id="0"/>
     </w:p>
     <w:p>
       <w:pPr>
@@ -1879,7 +1877,6 @@
         <w:t xml:space="preserve">The application should have </w:t>
       </w:r>
       <w:proofErr w:type="spellStart"/>
-      <w:proofErr w:type="gramStart"/>
       <w:r>
         <w:rPr>
           <w:sz w:val="28"/>
@@ -1889,7 +1886,6 @@
         <w:t>a</w:t>
       </w:r>
       <w:proofErr w:type="spellEnd"/>
-      <w:proofErr w:type="gramEnd"/>
       <w:r>
         <w:rPr>
           <w:sz w:val="28"/>
@@ -2758,30 +2754,19 @@
     <w:p>
       <w:pPr>
         <w:pStyle w:val="V-Modell-XTStandard"/>
-        <w:numPr>
-          <w:ilvl w:val="0"/>
-          <w:numId w:val="16"/>
-        </w:numPr>
-        <w:ind w:left="1428"/>
-      </w:pPr>
-      <w:r>
-        <w:t>Create a greater building than a room</w:t>
-      </w:r>
+        <w:ind w:left="708"/>
+      </w:pPr>
     </w:p>
     <w:p>
       <w:pPr>
         <w:pStyle w:val="V-Modell-XTStandard"/>
         <w:ind w:left="708"/>
       </w:pPr>
-    </w:p>
-    <w:p>
-      <w:pPr>
-        <w:pStyle w:val="V-Modell-XTStandard"/>
-        <w:ind w:left="708"/>
-      </w:pPr>
       <w:r>
         <w:t>Project end: not known yet, hopefully this school-year</w:t>
       </w:r>
+      <w:bookmarkStart w:id="0" w:name="_GoBack"/>
+      <w:bookmarkEnd w:id="0"/>
     </w:p>
     <w:p>
       <w:pPr>
@@ -5631,7 +5616,7 @@
 </file>
 
 <file path=customXml/itemProps1.xml><?xml version="1.0" encoding="utf-8"?>
-<ds:datastoreItem xmlns:ds="http://schemas.openxmlformats.org/officeDocument/2006/customXml" ds:itemID="{01B1B2D6-B7AB-40E7-B9BA-1924413A07FB}">
+<ds:datastoreItem xmlns:ds="http://schemas.openxmlformats.org/officeDocument/2006/customXml" ds:itemID="{1C444889-14B3-4C86-9C8A-61BDC7AF084B}">
   <ds:schemaRefs>
     <ds:schemaRef ds:uri="http://schemas.openxmlformats.org/officeDocument/2006/bibliography"/>
   </ds:schemaRefs>

</xml_diff>